<commit_message>
Update on 20191119 again
</commit_message>
<xml_diff>
--- a/文档/上线需求统计/需求统计工作说明/需求统计相关工作说明.docx
+++ b/文档/上线需求统计/需求统计工作说明/需求统计相关工作说明.docx
@@ -108,7 +108,36 @@
                 <w:b/>
                 <w:bCs/>
               </w:rPr>
-              <w:t>申请需求延期</w:t>
+              <w:t>未结</w:t>
+            </w:r>
+            <w:proofErr w:type="gramStart"/>
+            <w:r>
+              <w:rPr>
+                <w:rStyle w:val="a4"/>
+                <w:rFonts w:hint="eastAsia"/>
+                <w:b/>
+                <w:bCs/>
+              </w:rPr>
+              <w:t>单需</w:t>
+            </w:r>
+            <w:r>
+              <w:rPr>
+                <w:rStyle w:val="a4"/>
+                <w:rFonts w:hint="eastAsia"/>
+                <w:b/>
+                <w:bCs/>
+              </w:rPr>
+              <w:t>求</w:t>
+            </w:r>
+            <w:proofErr w:type="gramEnd"/>
+            <w:r>
+              <w:rPr>
+                <w:rStyle w:val="a4"/>
+                <w:rFonts w:hint="eastAsia"/>
+                <w:b/>
+                <w:bCs/>
+              </w:rPr>
+              <w:t>处理</w:t>
             </w:r>
           </w:hyperlink>
           <w:r>
@@ -3824,6 +3853,8 @@
         </w:rPr>
       </w:pPr>
       <w:bookmarkStart w:id="1" w:name="申请需求延期"/>
+      <w:bookmarkStart w:id="2" w:name="_GoBack"/>
+      <w:bookmarkEnd w:id="2"/>
       <w:r>
         <w:rPr>
           <w:rFonts w:hint="eastAsia"/>
@@ -4163,13 +4194,7 @@
         <w:rPr>
           <w:rFonts w:hint="eastAsia"/>
         </w:rPr>
-        <w:t>根据</w:t>
-      </w:r>
-      <w:r>
-        <w:rPr>
-          <w:rFonts w:hint="eastAsia"/>
-        </w:rPr>
-        <w:t>文档中</w:t>
+        <w:t>根据文档中</w:t>
       </w:r>
       <w:r>
         <w:t>的子单号，在上述</w:t>
@@ -4306,9 +4331,6 @@
       <w:pPr>
         <w:pStyle w:val="a3"/>
         <w:ind w:left="420" w:firstLineChars="0" w:firstLine="0"/>
-        <w:rPr>
-          <w:rFonts w:hint="eastAsia"/>
-        </w:rPr>
       </w:pPr>
     </w:p>
     <w:p>
@@ -4344,7 +4366,7 @@
           <w:szCs w:val="28"/>
         </w:rPr>
       </w:pPr>
-      <w:bookmarkStart w:id="2" w:name="相关联系人"/>
+      <w:bookmarkStart w:id="3" w:name="相关联系人"/>
       <w:r>
         <w:rPr>
           <w:rFonts w:hint="eastAsia"/>
@@ -4356,7 +4378,7 @@
         <w:t>相关联系人</w:t>
       </w:r>
     </w:p>
-    <w:bookmarkEnd w:id="2"/>
+    <w:bookmarkEnd w:id="3"/>
     <w:p>
       <w:pPr>
         <w:pStyle w:val="a3"/>
@@ -4822,15 +4844,7 @@
         <w:rPr>
           <w:rFonts w:hint="eastAsia"/>
         </w:rPr>
-        <w:t>邮箱</w:t>
-      </w:r>
-      <w:bookmarkStart w:id="3" w:name="_GoBack"/>
-      <w:bookmarkEnd w:id="3"/>
-      <w:r>
-        <w:rPr>
-          <w:rFonts w:hint="eastAsia"/>
-        </w:rPr>
-        <w:t>：</w:t>
+        <w:t>邮箱：</w:t>
       </w:r>
       <w:hyperlink r:id="rId34" w:history="1">
         <w:r>
@@ -5316,7 +5330,6 @@
         <w:ind w:firstLine="420"/>
         <w:rPr>
           <w:rStyle w:val="a4"/>
-          <w:rFonts w:hint="eastAsia"/>
           <w:color w:val="auto"/>
           <w:u w:val="none"/>
         </w:rPr>
@@ -5408,13 +5421,7 @@
         </w:r>
       </w:hyperlink>
     </w:p>
-    <w:p>
-      <w:pPr>
-        <w:rPr>
-          <w:rFonts w:hint="eastAsia"/>
-        </w:rPr>
-      </w:pPr>
-    </w:p>
+    <w:p/>
     <w:p>
       <w:pPr>
         <w:ind w:firstLine="420"/>
@@ -7639,7 +7646,7 @@
 </file>
 
 <file path=customXml/itemProps1.xml><?xml version="1.0" encoding="utf-8"?>
-<ds:datastoreItem xmlns:ds="http://schemas.openxmlformats.org/officeDocument/2006/customXml" ds:itemID="{F644DB2D-0998-4627-841A-A07FF50BFD63}">
+<ds:datastoreItem xmlns:ds="http://schemas.openxmlformats.org/officeDocument/2006/customXml" ds:itemID="{64D4D9DC-A2FE-4366-8CD8-0F8AC1287BC7}">
   <ds:schemaRefs>
     <ds:schemaRef ds:uri="http://schemas.openxmlformats.org/officeDocument/2006/bibliography"/>
   </ds:schemaRefs>

</xml_diff>

<commit_message>
Update on 20200731 part 3
</commit_message>
<xml_diff>
--- a/文档/上线需求统计/需求统计工作说明/需求统计相关工作说明.docx
+++ b/文档/上线需求统计/需求统计工作说明/需求统计相关工作说明.docx
@@ -194,25 +194,7 @@
                 <w:b/>
                 <w:bCs/>
               </w:rPr>
-              <w:t>相关联</w:t>
-            </w:r>
-            <w:r>
-              <w:rPr>
-                <w:rStyle w:val="a4"/>
-                <w:rFonts w:hint="eastAsia"/>
-                <w:b/>
-                <w:bCs/>
-              </w:rPr>
-              <w:t>系</w:t>
-            </w:r>
-            <w:r>
-              <w:rPr>
-                <w:rStyle w:val="a4"/>
-                <w:rFonts w:hint="eastAsia"/>
-                <w:b/>
-                <w:bCs/>
-              </w:rPr>
-              <w:t>人</w:t>
+              <w:t>相关联系人</w:t>
             </w:r>
           </w:hyperlink>
           <w:r>
@@ -5052,6 +5034,10 @@
     <w:p>
       <w:pPr>
         <w:ind w:left="420"/>
+        <w:rPr>
+          <w:rFonts w:hint="eastAsia"/>
+          <w:b/>
+        </w:rPr>
       </w:pPr>
       <w:r>
         <w:rPr>
@@ -5106,7 +5092,211 @@
           <w:rFonts w:hint="eastAsia"/>
           <w:b/>
         </w:rPr>
-        <w:t>告知他综资系统哪些需求是确认过需要上线的，延期或其他情况不必告知</w:t>
+        <w:t>告知他综资系统哪些需求是确认过需要上线的，延期或其他情况</w:t>
+      </w:r>
+      <w:r>
+        <w:rPr>
+          <w:rFonts w:hint="eastAsia"/>
+          <w:b/>
+        </w:rPr>
+        <w:t>以及需求类型为</w:t>
+      </w:r>
+      <w:r>
+        <w:rPr>
+          <w:rFonts w:hint="eastAsia"/>
+          <w:b/>
+        </w:rPr>
+        <w:t>:</w:t>
+      </w:r>
+    </w:p>
+    <w:p>
+      <w:pPr>
+        <w:ind w:left="420"/>
+        <w:rPr>
+          <w:rFonts w:hint="eastAsia"/>
+          <w:b/>
+        </w:rPr>
+      </w:pPr>
+      <w:r>
+        <w:rPr>
+          <w:b/>
+        </w:rPr>
+        <w:t>”</w:t>
+      </w:r>
+      <w:r>
+        <w:rPr>
+          <w:rFonts w:hint="eastAsia"/>
+          <w:b/>
+        </w:rPr>
+        <w:t>数据刷新及清单提取类</w:t>
+      </w:r>
+      <w:r>
+        <w:rPr>
+          <w:b/>
+        </w:rPr>
+        <w:t>”</w:t>
+      </w:r>
+      <w:r>
+        <w:rPr>
+          <w:rFonts w:hint="eastAsia"/>
+          <w:b/>
+        </w:rPr>
+        <w:t>,</w:t>
+      </w:r>
+    </w:p>
+    <w:p>
+      <w:pPr>
+        <w:ind w:left="420"/>
+        <w:rPr>
+          <w:rFonts w:hint="eastAsia"/>
+          <w:b/>
+        </w:rPr>
+      </w:pPr>
+      <w:r>
+        <w:rPr>
+          <w:b/>
+        </w:rPr>
+        <w:t>”</w:t>
+      </w:r>
+      <w:r>
+        <w:rPr>
+          <w:rFonts w:hint="eastAsia"/>
+        </w:rPr>
+        <w:t xml:space="preserve"> </w:t>
+      </w:r>
+      <w:r>
+        <w:rPr>
+          <w:rFonts w:hint="eastAsia"/>
+          <w:b/>
+        </w:rPr>
+        <w:t>IT</w:t>
+      </w:r>
+      <w:r>
+        <w:rPr>
+          <w:rFonts w:hint="eastAsia"/>
+          <w:b/>
+        </w:rPr>
+        <w:t>维护优化需求</w:t>
+      </w:r>
+      <w:r>
+        <w:rPr>
+          <w:b/>
+        </w:rPr>
+        <w:t>”</w:t>
+      </w:r>
+      <w:r>
+        <w:rPr>
+          <w:rFonts w:hint="eastAsia"/>
+          <w:b/>
+        </w:rPr>
+        <w:t>,</w:t>
+      </w:r>
+    </w:p>
+    <w:p>
+      <w:pPr>
+        <w:ind w:left="420"/>
+        <w:rPr>
+          <w:rFonts w:hint="eastAsia"/>
+          <w:b/>
+        </w:rPr>
+      </w:pPr>
+      <w:r>
+        <w:rPr>
+          <w:b/>
+        </w:rPr>
+        <w:t>”</w:t>
+      </w:r>
+      <w:r>
+        <w:rPr>
+          <w:rFonts w:hint="eastAsia"/>
+          <w:b/>
+        </w:rPr>
+        <w:t>批量数据系统更新</w:t>
+      </w:r>
+      <w:r>
+        <w:rPr>
+          <w:b/>
+        </w:rPr>
+        <w:t>”</w:t>
+      </w:r>
+      <w:r>
+        <w:rPr>
+          <w:rFonts w:hint="eastAsia"/>
+          <w:b/>
+        </w:rPr>
+        <w:t>,</w:t>
+      </w:r>
+    </w:p>
+    <w:p>
+      <w:pPr>
+        <w:ind w:left="420"/>
+        <w:rPr>
+          <w:rFonts w:hint="eastAsia"/>
+          <w:b/>
+        </w:rPr>
+      </w:pPr>
+      <w:r>
+        <w:rPr>
+          <w:b/>
+        </w:rPr>
+        <w:t>”</w:t>
+      </w:r>
+      <w:r>
+        <w:rPr>
+          <w:rFonts w:hint="eastAsia"/>
+          <w:b/>
+        </w:rPr>
+        <w:t>批量异常或错误数据系统修复</w:t>
+      </w:r>
+      <w:r>
+        <w:rPr>
+          <w:b/>
+        </w:rPr>
+        <w:t>”</w:t>
+      </w:r>
+      <w:r>
+        <w:rPr>
+          <w:rFonts w:hint="eastAsia"/>
+          <w:b/>
+        </w:rPr>
+        <w:t>,</w:t>
+      </w:r>
+    </w:p>
+    <w:p>
+      <w:pPr>
+        <w:ind w:left="420"/>
+      </w:pPr>
+      <w:r>
+        <w:t>“</w:t>
+      </w:r>
+      <w:r>
+        <w:rPr>
+          <w:rFonts w:hint="eastAsia"/>
+          <w:b/>
+        </w:rPr>
+        <w:t>日常数据提取处理类需求</w:t>
+      </w:r>
+      <w:r>
+        <w:rPr>
+          <w:b/>
+        </w:rPr>
+        <w:t>”</w:t>
+      </w:r>
+      <w:r>
+        <w:rPr>
+          <w:rFonts w:hint="eastAsia"/>
+          <w:b/>
+        </w:rPr>
+        <w:t>的需求则</w:t>
+      </w:r>
+      <w:bookmarkStart w:id="4" w:name="_GoBack"/>
+      <w:bookmarkEnd w:id="4"/>
+      <w:r>
+        <w:rPr>
+          <w:rFonts w:hint="eastAsia"/>
+          <w:b/>
+        </w:rPr>
+        <w:t>不必告知</w:t>
       </w:r>
       <w:r>
         <w:rPr>
@@ -5788,6 +5978,7 @@
         <w:rPr>
           <w:rFonts w:hint="eastAsia"/>
         </w:rPr>
+        <w:lastRenderedPageBreak/>
         <w:t>黄薇</w:t>
       </w:r>
       <w:r>
@@ -5913,7 +6104,6 @@
         <w:ind w:firstLine="420"/>
         <w:rPr>
           <w:rStyle w:val="a4"/>
-          <w:rFonts w:hint="eastAsia"/>
         </w:rPr>
       </w:pPr>
       <w:r>
@@ -5947,15 +6137,11 @@
     <w:p>
       <w:pPr>
         <w:ind w:firstLine="420"/>
-        <w:rPr>
-          <w:rFonts w:hint="eastAsia"/>
-        </w:rPr>
-      </w:pPr>
-      <w:r>
-        <w:rPr>
-          <w:rFonts w:hint="eastAsia"/>
-        </w:rPr>
-        <w:lastRenderedPageBreak/>
+      </w:pPr>
+      <w:r>
+        <w:rPr>
+          <w:rFonts w:hint="eastAsia"/>
+        </w:rPr>
         <w:t>曹雪莹</w:t>
       </w:r>
       <w:r>
@@ -5987,8 +6173,6 @@
         </w:rPr>
         <w:tab/>
       </w:r>
-      <w:bookmarkStart w:id="4" w:name="_GoBack"/>
-      <w:bookmarkEnd w:id="4"/>
     </w:p>
     <w:p>
       <w:r>
@@ -6165,7 +6349,6 @@
         <w:ind w:firstLine="420"/>
         <w:rPr>
           <w:rStyle w:val="a4"/>
-          <w:rFonts w:hint="eastAsia"/>
         </w:rPr>
       </w:pPr>
       <w:r>
@@ -9025,7 +9208,7 @@
   <a:extraClrSchemeLst/>
   <a:extLst>
     <a:ext uri="{05A4C25C-085E-4340-85A3-A5531E510DB2}">
-      <thm15:themeFamily xmlns:thm15="http://schemas.microsoft.com/office/thememl/2012/main" xmlns="" name="Office Theme" id="{62F939B6-93AF-4DB8-9C6B-D6C7DFDC589F}" vid="{4A3C46E8-61CC-4603-A589-7422A47A8E4A}"/>
+      <thm15:themeFamily xmlns="" xmlns:thm15="http://schemas.microsoft.com/office/thememl/2012/main" name="Office Theme" id="{62F939B6-93AF-4DB8-9C6B-D6C7DFDC589F}" vid="{4A3C46E8-61CC-4603-A589-7422A47A8E4A}"/>
     </a:ext>
   </a:extLst>
 </a:theme>
@@ -9036,7 +9219,7 @@
 </file>
 
 <file path=customXml/itemProps1.xml><?xml version="1.0" encoding="utf-8"?>
-<ds:datastoreItem xmlns:ds="http://schemas.openxmlformats.org/officeDocument/2006/customXml" ds:itemID="{C8C500FE-A00B-4E0E-8AE3-8B12B45E04EF}">
+<ds:datastoreItem xmlns:ds="http://schemas.openxmlformats.org/officeDocument/2006/customXml" ds:itemID="{12CB42F2-9D99-4C39-8069-63E8A57F383E}">
   <ds:schemaRefs>
     <ds:schemaRef ds:uri="http://schemas.openxmlformats.org/officeDocument/2006/bibliography"/>
   </ds:schemaRefs>

</xml_diff>

<commit_message>
Update on 20200929 part 2
</commit_message>
<xml_diff>
--- a/文档/上线需求统计/需求统计工作说明/需求统计相关工作说明.docx
+++ b/文档/上线需求统计/需求统计工作说明/需求统计相关工作说明.docx
@@ -190,6 +190,15 @@
             </w:r>
           </w:hyperlink>
           <w:r>
+            <w:rPr>
+              <w:rStyle w:val="a4"/>
+              <w:rFonts w:hint="eastAsia"/>
+              <w:b/>
+              <w:bCs/>
+            </w:rPr>
+            <w:t>（该部分现在不需要跟踪了，对口需求人现在会自行处理）</w:t>
+          </w:r>
+          <w:r>
             <w:ptab w:relativeTo="margin" w:alignment="right" w:leader="dot"/>
           </w:r>
           <w:r>
@@ -336,10 +345,10 @@
           <w:noProof/>
         </w:rPr>
         <w:drawing>
-          <wp:inline distT="0" distB="0" distL="0" distR="0" wp14:anchorId="601F6F2A" wp14:editId="25D039B6">
-            <wp:extent cx="5274310" cy="1534678"/>
-            <wp:effectExtent l="0" t="0" r="2540" b="8890"/>
-            <wp:docPr id="3" name="图片 3"/>
+          <wp:inline distT="0" distB="0" distL="0" distR="0" wp14:anchorId="5EC75FF0" wp14:editId="3925CF13">
+            <wp:extent cx="5274310" cy="1098815"/>
+            <wp:effectExtent l="0" t="0" r="2540" b="6350"/>
+            <wp:docPr id="6" name="图片 6"/>
             <wp:cNvGraphicFramePr>
               <a:graphicFrameLocks xmlns:a="http://schemas.openxmlformats.org/drawingml/2006/main" noChangeAspect="1"/>
             </wp:cNvGraphicFramePr>
@@ -359,7 +368,7 @@
                   <pic:spPr>
                     <a:xfrm>
                       <a:off x="0" y="0"/>
-                      <a:ext cx="5274310" cy="1534678"/>
+                      <a:ext cx="5274310" cy="1098815"/>
                     </a:xfrm>
                     <a:prstGeom prst="rect">
                       <a:avLst/>
@@ -2440,10 +2449,10 @@
           <w:noProof/>
         </w:rPr>
         <w:drawing>
-          <wp:inline distT="0" distB="0" distL="0" distR="0" wp14:anchorId="105E83D1" wp14:editId="600BF55D">
-            <wp:extent cx="5274310" cy="1520027"/>
-            <wp:effectExtent l="0" t="0" r="2540" b="4445"/>
-            <wp:docPr id="9" name="图片 9"/>
+          <wp:inline distT="0" distB="0" distL="0" distR="0" wp14:anchorId="5B283FAC" wp14:editId="00F1D6D1">
+            <wp:extent cx="5274310" cy="902249"/>
+            <wp:effectExtent l="0" t="0" r="2540" b="0"/>
+            <wp:docPr id="38" name="图片 38"/>
             <wp:cNvGraphicFramePr>
               <a:graphicFrameLocks xmlns:a="http://schemas.openxmlformats.org/drawingml/2006/main" noChangeAspect="1"/>
             </wp:cNvGraphicFramePr>
@@ -2463,7 +2472,7 @@
                   <pic:spPr>
                     <a:xfrm>
                       <a:off x="0" y="0"/>
-                      <a:ext cx="5274310" cy="1520027"/>
+                      <a:ext cx="5274310" cy="902249"/>
                     </a:xfrm>
                     <a:prstGeom prst="rect">
                       <a:avLst/>
@@ -2493,10 +2502,10 @@
         </w:rPr>
         <w:lastRenderedPageBreak/>
         <w:drawing>
-          <wp:inline distT="0" distB="0" distL="0" distR="0" wp14:anchorId="1E0F5E51" wp14:editId="4EA1FF73">
-            <wp:extent cx="4600000" cy="2580953"/>
-            <wp:effectExtent l="0" t="0" r="0" b="0"/>
-            <wp:docPr id="10" name="图片 10"/>
+          <wp:inline distT="0" distB="0" distL="0" distR="0" wp14:anchorId="5FF8ABF7" wp14:editId="6D2009F2">
+            <wp:extent cx="5274310" cy="1817928"/>
+            <wp:effectExtent l="0" t="0" r="2540" b="0"/>
+            <wp:docPr id="41" name="图片 41"/>
             <wp:cNvGraphicFramePr>
               <a:graphicFrameLocks xmlns:a="http://schemas.openxmlformats.org/drawingml/2006/main" noChangeAspect="1"/>
             </wp:cNvGraphicFramePr>
@@ -2516,7 +2525,7 @@
                   <pic:spPr>
                     <a:xfrm>
                       <a:off x="0" y="0"/>
-                      <a:ext cx="4600000" cy="2580953"/>
+                      <a:ext cx="5274310" cy="1817928"/>
                     </a:xfrm>
                     <a:prstGeom prst="rect">
                       <a:avLst/>
@@ -2528,12 +2537,6 @@
           </wp:inline>
         </w:drawing>
       </w:r>
-    </w:p>
-    <w:p>
-      <w:pPr>
-        <w:pStyle w:val="a3"/>
-        <w:ind w:left="1260" w:firstLineChars="0" w:firstLine="0"/>
-      </w:pPr>
     </w:p>
     <w:p>
       <w:pPr>
@@ -3963,6 +3966,101 @@
         <w:pStyle w:val="a3"/>
         <w:ind w:left="420" w:firstLineChars="0" w:firstLine="0"/>
       </w:pPr>
+      <w:r>
+        <w:rPr>
+          <w:rFonts w:hint="eastAsia"/>
+        </w:rPr>
+        <w:t>9.</w:t>
+      </w:r>
+      <w:r>
+        <w:rPr>
+          <w:rFonts w:hint="eastAsia"/>
+        </w:rPr>
+        <w:tab/>
+      </w:r>
+      <w:r>
+        <w:rPr>
+          <w:rFonts w:hint="eastAsia"/>
+        </w:rPr>
+        <w:t>如若需求邮件未在有效时间前回复或者通过</w:t>
+      </w:r>
+      <w:r>
+        <w:rPr>
+          <w:rFonts w:hint="eastAsia"/>
+        </w:rPr>
+        <w:t>QQ</w:t>
+      </w:r>
+      <w:r>
+        <w:rPr>
+          <w:rFonts w:hint="eastAsia"/>
+        </w:rPr>
+        <w:t>询问也未答复，则</w:t>
+      </w:r>
+      <w:proofErr w:type="gramStart"/>
+      <w:r>
+        <w:rPr>
+          <w:rFonts w:hint="eastAsia"/>
+        </w:rPr>
+        <w:t>该需求人</w:t>
+      </w:r>
+      <w:proofErr w:type="gramEnd"/>
+      <w:r>
+        <w:rPr>
+          <w:rFonts w:hint="eastAsia"/>
+        </w:rPr>
+        <w:t>所负责的当前统计版本的所有需求一律默认</w:t>
+      </w:r>
+      <w:r>
+        <w:rPr>
+          <w:rFonts w:hint="eastAsia"/>
+          <w:b/>
+        </w:rPr>
+        <w:t>按照上线处理</w:t>
+      </w:r>
+      <w:r>
+        <w:rPr>
+          <w:rFonts w:hint="eastAsia"/>
+        </w:rPr>
+        <w:t>！！！</w:t>
+      </w:r>
+      <w:r>
+        <w:rPr>
+          <w:rFonts w:hint="eastAsia"/>
+        </w:rPr>
+        <w:t>因为即便在初稿计划告知了是需要上线的需求，之后</w:t>
+      </w:r>
+      <w:bookmarkStart w:id="1" w:name="_GoBack"/>
+      <w:bookmarkEnd w:id="1"/>
+      <w:r>
+        <w:rPr>
+          <w:rFonts w:hint="eastAsia"/>
+        </w:rPr>
+        <w:t>提交到仿真，仿真相关人员还会再次和</w:t>
+      </w:r>
+      <w:r>
+        <w:rPr>
+          <w:rFonts w:hint="eastAsia"/>
+        </w:rPr>
+        <w:t>需求</w:t>
+      </w:r>
+      <w:r>
+        <w:rPr>
+          <w:rFonts w:hint="eastAsia"/>
+        </w:rPr>
+        <w:t>负责</w:t>
+      </w:r>
+      <w:r>
+        <w:rPr>
+          <w:rFonts w:hint="eastAsia"/>
+        </w:rPr>
+        <w:t>人</w:t>
+      </w:r>
+      <w:r>
+        <w:rPr>
+          <w:rFonts w:hint="eastAsia"/>
+        </w:rPr>
+        <w:t>再次确认的！</w:t>
+      </w:r>
     </w:p>
     <w:p>
       <w:pPr>
@@ -3989,7 +4087,7 @@
           <w:szCs w:val="28"/>
         </w:rPr>
       </w:pPr>
-      <w:bookmarkStart w:id="1" w:name="端到端测试邮件确认"/>
+      <w:bookmarkStart w:id="2" w:name="端到端测试邮件确认"/>
       <w:r>
         <w:rPr>
           <w:rFonts w:hint="eastAsia"/>
@@ -3997,11 +4095,10 @@
           <w:sz w:val="28"/>
           <w:szCs w:val="28"/>
         </w:rPr>
-        <w:lastRenderedPageBreak/>
         <w:t>端到端测试邮件确认</w:t>
       </w:r>
     </w:p>
-    <w:bookmarkEnd w:id="1"/>
+    <w:bookmarkEnd w:id="2"/>
     <w:p>
       <w:pPr>
         <w:pStyle w:val="a3"/>
@@ -4470,10 +4567,10 @@
           <w:noProof/>
         </w:rPr>
         <w:drawing>
-          <wp:inline distT="0" distB="0" distL="0" distR="0" wp14:anchorId="51D693C9" wp14:editId="2FF054EC">
-            <wp:extent cx="5274310" cy="2008999"/>
+          <wp:inline distT="0" distB="0" distL="0" distR="0" wp14:anchorId="13F1493F" wp14:editId="04685069">
+            <wp:extent cx="5274310" cy="1129948"/>
             <wp:effectExtent l="0" t="0" r="2540" b="0"/>
-            <wp:docPr id="25" name="图片 25"/>
+            <wp:docPr id="39" name="图片 39"/>
             <wp:cNvGraphicFramePr>
               <a:graphicFrameLocks xmlns:a="http://schemas.openxmlformats.org/drawingml/2006/main" noChangeAspect="1"/>
             </wp:cNvGraphicFramePr>
@@ -4493,7 +4590,7 @@
                   <pic:spPr>
                     <a:xfrm>
                       <a:off x="0" y="0"/>
-                      <a:ext cx="5274310" cy="2008999"/>
+                      <a:ext cx="5274310" cy="1129948"/>
                     </a:xfrm>
                     <a:prstGeom prst="rect">
                       <a:avLst/>
@@ -4520,7 +4617,7 @@
           <w:szCs w:val="28"/>
         </w:rPr>
       </w:pPr>
-      <w:bookmarkStart w:id="2" w:name="申请需求延期"/>
+      <w:bookmarkStart w:id="3" w:name="申请需求延期"/>
       <w:r>
         <w:rPr>
           <w:rFonts w:hint="eastAsia"/>
@@ -4528,7 +4625,6 @@
           <w:sz w:val="28"/>
           <w:szCs w:val="28"/>
         </w:rPr>
-        <w:lastRenderedPageBreak/>
         <w:t>未结</w:t>
       </w:r>
       <w:proofErr w:type="gramStart"/>
@@ -4551,8 +4647,17 @@
         </w:rPr>
         <w:t>处理</w:t>
       </w:r>
-    </w:p>
-    <w:bookmarkEnd w:id="2"/>
+      <w:r>
+        <w:rPr>
+          <w:rFonts w:hint="eastAsia"/>
+          <w:b/>
+          <w:sz w:val="28"/>
+          <w:szCs w:val="28"/>
+        </w:rPr>
+        <w:t>（该部分现在不需要跟踪了，对口需求人现在会自行处理）</w:t>
+      </w:r>
+    </w:p>
+    <w:bookmarkEnd w:id="3"/>
     <w:p>
       <w:pPr>
         <w:pStyle w:val="a3"/>
@@ -4606,6 +4711,7 @@
         <w:rPr>
           <w:noProof/>
         </w:rPr>
+        <w:lastRenderedPageBreak/>
         <w:drawing>
           <wp:inline distT="0" distB="0" distL="0" distR="0" wp14:anchorId="6D19D53B" wp14:editId="7FC1E7BE">
             <wp:extent cx="5274310" cy="2216785"/>
@@ -5032,7 +5138,7 @@
           <w:szCs w:val="28"/>
         </w:rPr>
       </w:pPr>
-      <w:bookmarkStart w:id="3" w:name="相关联系人"/>
+      <w:bookmarkStart w:id="4" w:name="相关联系人"/>
       <w:r>
         <w:rPr>
           <w:rFonts w:hint="eastAsia"/>
@@ -5044,7 +5150,7 @@
         <w:t>相关联系人</w:t>
       </w:r>
     </w:p>
-    <w:bookmarkEnd w:id="3"/>
+    <w:bookmarkEnd w:id="4"/>
     <w:p>
       <w:pPr>
         <w:pStyle w:val="a3"/>
@@ -5851,10 +5957,10 @@
           <w:noProof/>
         </w:rPr>
         <w:drawing>
-          <wp:inline distT="0" distB="0" distL="0" distR="0" wp14:anchorId="5330A59E" wp14:editId="39B24A78">
-            <wp:extent cx="3304762" cy="1485714"/>
-            <wp:effectExtent l="0" t="0" r="0" b="635"/>
-            <wp:docPr id="7" name="图片 7"/>
+          <wp:inline distT="0" distB="0" distL="0" distR="0" wp14:anchorId="28C38E3F" wp14:editId="11D53151">
+            <wp:extent cx="4257675" cy="1828800"/>
+            <wp:effectExtent l="0" t="0" r="9525" b="0"/>
+            <wp:docPr id="40" name="图片 40"/>
             <wp:cNvGraphicFramePr>
               <a:graphicFrameLocks xmlns:a="http://schemas.openxmlformats.org/drawingml/2006/main" noChangeAspect="1"/>
             </wp:cNvGraphicFramePr>
@@ -5874,7 +5980,7 @@
                   <pic:spPr>
                     <a:xfrm>
                       <a:off x="0" y="0"/>
-                      <a:ext cx="3304762" cy="1485714"/>
+                      <a:ext cx="4257675" cy="1828800"/>
                     </a:xfrm>
                     <a:prstGeom prst="rect">
                       <a:avLst/>
@@ -6469,6 +6575,7 @@
         <w:rPr>
           <w:rFonts w:hint="eastAsia"/>
         </w:rPr>
+        <w:lastRenderedPageBreak/>
         <w:t>赵晓燕</w:t>
       </w:r>
       <w:r>
@@ -6533,7 +6640,6 @@
         <w:rPr>
           <w:rFonts w:hint="eastAsia"/>
         </w:rPr>
-        <w:lastRenderedPageBreak/>
         <w:t>黄薇</w:t>
       </w:r>
       <w:r>
@@ -7663,8 +7769,6 @@
       <w:r>
         <w:tab/>
       </w:r>
-      <w:bookmarkStart w:id="4" w:name="_GoBack"/>
-      <w:bookmarkEnd w:id="4"/>
     </w:p>
     <w:sectPr>
       <w:pgSz w:w="11906" w:h="16838"/>
@@ -9789,7 +9893,7 @@
 </file>
 
 <file path=customXml/itemProps1.xml><?xml version="1.0" encoding="utf-8"?>
-<ds:datastoreItem xmlns:ds="http://schemas.openxmlformats.org/officeDocument/2006/customXml" ds:itemID="{A17F650A-DDEE-4E25-952B-B16291111601}">
+<ds:datastoreItem xmlns:ds="http://schemas.openxmlformats.org/officeDocument/2006/customXml" ds:itemID="{DD1E3C7C-2D52-4A92-9C8C-F90B862BD95D}">
   <ds:schemaRefs>
     <ds:schemaRef ds:uri="http://schemas.openxmlformats.org/officeDocument/2006/bibliography"/>
   </ds:schemaRefs>

</xml_diff>